<commit_message>
Add Event Use Case Text 2.0
Added the two first steps:
1	User selects add an event
2	System displays add event screen

Specify that validate data means not empty fields, format matches.

Added last step:
7.System displays main page
</commit_message>
<xml_diff>
--- a/use_cases/event/use_cases_text/add_event/Add Event Use Case Text.docx
+++ b/use_cases/event/use_cases_text/add_event/Add Event Use Case Text.docx
@@ -409,6 +409,82 @@
                 <w:sz w:val="20"/>
                 <w:szCs w:val="20"/>
               </w:rPr>
+              <w:t>User selects add an event</w:t>
+            </w:r>
+          </w:p>
+        </w:tc>
+      </w:tr>
+      <w:tr>
+        <w:tc>
+          <w:tcPr>
+            <w:tcW w:w="2376" w:type="dxa"/>
+          </w:tcPr>
+          <w:p/>
+        </w:tc>
+        <w:tc>
+          <w:tcPr>
+            <w:tcW w:w="1200" w:type="dxa"/>
+          </w:tcPr>
+          <w:p>
+            <w:r>
+              <w:t>2</w:t>
+            </w:r>
+          </w:p>
+        </w:tc>
+        <w:tc>
+          <w:tcPr>
+            <w:tcW w:w="6313" w:type="dxa"/>
+          </w:tcPr>
+          <w:p>
+            <w:pPr>
+              <w:rPr>
+                <w:sz w:val="20"/>
+                <w:szCs w:val="20"/>
+              </w:rPr>
+            </w:pPr>
+            <w:r>
+              <w:rPr>
+                <w:sz w:val="20"/>
+                <w:szCs w:val="20"/>
+              </w:rPr>
+              <w:t>System displays add event  screen</w:t>
+            </w:r>
+          </w:p>
+        </w:tc>
+      </w:tr>
+      <w:tr>
+        <w:tc>
+          <w:tcPr>
+            <w:tcW w:w="2376" w:type="dxa"/>
+          </w:tcPr>
+          <w:p/>
+        </w:tc>
+        <w:tc>
+          <w:tcPr>
+            <w:tcW w:w="1200" w:type="dxa"/>
+          </w:tcPr>
+          <w:p>
+            <w:r>
+              <w:t>3</w:t>
+            </w:r>
+          </w:p>
+        </w:tc>
+        <w:tc>
+          <w:tcPr>
+            <w:tcW w:w="6313" w:type="dxa"/>
+          </w:tcPr>
+          <w:p>
+            <w:pPr>
+              <w:rPr>
+                <w:sz w:val="20"/>
+                <w:szCs w:val="20"/>
+              </w:rPr>
+            </w:pPr>
+            <w:r>
+              <w:rPr>
+                <w:sz w:val="20"/>
+                <w:szCs w:val="20"/>
+              </w:rPr>
               <w:t>User</w:t>
             </w:r>
             <w:r>
@@ -416,21 +492,7 @@
                 <w:sz w:val="20"/>
                 <w:szCs w:val="20"/>
               </w:rPr>
-              <w:t xml:space="preserve"> insert</w:t>
-            </w:r>
-            <w:r>
-              <w:rPr>
-                <w:sz w:val="20"/>
-                <w:szCs w:val="20"/>
-              </w:rPr>
-              <w:t>s</w:t>
-            </w:r>
-            <w:r>
-              <w:rPr>
-                <w:sz w:val="20"/>
-                <w:szCs w:val="20"/>
-              </w:rPr>
-              <w:t xml:space="preserve"> the data required (type, sex, age group, transport, date, </w:t>
+              <w:t xml:space="preserve"> insert the data required (type, sex, age group, transport, date, </w:t>
             </w:r>
             <w:proofErr w:type="spellStart"/>
             <w:r>
@@ -464,7 +526,7 @@
           </w:tcPr>
           <w:p>
             <w:r>
-              <w:t>2</w:t>
+              <w:t>4</w:t>
             </w:r>
           </w:p>
         </w:tc>
@@ -486,8 +548,13 @@
               </w:rPr>
               <w:t>System validates the data</w:t>
             </w:r>
-            <w:bookmarkStart w:id="0" w:name="_GoBack"/>
-            <w:bookmarkEnd w:id="0"/>
+            <w:r>
+              <w:rPr>
+                <w:sz w:val="20"/>
+                <w:szCs w:val="20"/>
+              </w:rPr>
+              <w:t xml:space="preserve"> (not empty fields, format matches)</w:t>
+            </w:r>
           </w:p>
         </w:tc>
       </w:tr>
@@ -509,7 +576,7 @@
               </w:tabs>
             </w:pPr>
             <w:r>
-              <w:t>3</w:t>
+              <w:t>5</w:t>
             </w:r>
             <w:r>
               <w:tab/>
@@ -553,8 +620,145 @@
           </w:tcPr>
           <w:p>
             <w:r>
+              <w:t>6</w:t>
+            </w:r>
+          </w:p>
+        </w:tc>
+        <w:tc>
+          <w:tcPr>
+            <w:tcW w:w="6313" w:type="dxa"/>
+          </w:tcPr>
+          <w:p>
+            <w:pPr>
+              <w:rPr>
+                <w:sz w:val="20"/>
+                <w:szCs w:val="20"/>
+              </w:rPr>
+            </w:pPr>
+            <w:r>
+              <w:rPr>
+                <w:sz w:val="20"/>
+                <w:szCs w:val="20"/>
+              </w:rPr>
+              <w:t>System notifies the event has been added successfully</w:t>
+            </w:r>
+          </w:p>
+        </w:tc>
+      </w:tr>
+      <w:tr>
+        <w:tc>
+          <w:tcPr>
+            <w:tcW w:w="2376" w:type="dxa"/>
+          </w:tcPr>
+          <w:p/>
+        </w:tc>
+        <w:tc>
+          <w:tcPr>
+            <w:tcW w:w="1200" w:type="dxa"/>
+          </w:tcPr>
+          <w:p>
+            <w:r>
+              <w:t>7</w:t>
+            </w:r>
+          </w:p>
+        </w:tc>
+        <w:tc>
+          <w:tcPr>
+            <w:tcW w:w="6313" w:type="dxa"/>
+          </w:tcPr>
+          <w:p>
+            <w:pPr>
+              <w:rPr>
+                <w:sz w:val="20"/>
+                <w:szCs w:val="20"/>
+              </w:rPr>
+            </w:pPr>
+            <w:bookmarkStart w:id="0" w:name="_GoBack"/>
+            <w:r>
+              <w:rPr>
+                <w:sz w:val="20"/>
+                <w:szCs w:val="20"/>
+              </w:rPr>
+              <w:t>System displays main page</w:t>
+            </w:r>
+            <w:bookmarkEnd w:id="0"/>
+          </w:p>
+        </w:tc>
+      </w:tr>
+      <w:tr>
+        <w:tc>
+          <w:tcPr>
+            <w:tcW w:w="2376" w:type="dxa"/>
+          </w:tcPr>
+          <w:p>
+            <w:pPr>
+              <w:rPr>
+                <w:b/>
+              </w:rPr>
+            </w:pPr>
+            <w:r>
+              <w:rPr>
+                <w:b/>
+              </w:rPr>
+              <w:t>EXTENSIONS</w:t>
+            </w:r>
+          </w:p>
+        </w:tc>
+        <w:tc>
+          <w:tcPr>
+            <w:tcW w:w="1200" w:type="dxa"/>
+          </w:tcPr>
+          <w:p>
+            <w:pPr>
+              <w:rPr>
+                <w:b/>
+              </w:rPr>
+            </w:pPr>
+            <w:r>
+              <w:rPr>
+                <w:b/>
+              </w:rPr>
+              <w:t>Step</w:t>
+            </w:r>
+          </w:p>
+        </w:tc>
+        <w:tc>
+          <w:tcPr>
+            <w:tcW w:w="6313" w:type="dxa"/>
+          </w:tcPr>
+          <w:p>
+            <w:pPr>
+              <w:rPr>
+                <w:b/>
+              </w:rPr>
+            </w:pPr>
+            <w:r>
+              <w:rPr>
+                <w:b/>
+              </w:rPr>
+              <w:t>Branching Action</w:t>
+            </w:r>
+          </w:p>
+        </w:tc>
+      </w:tr>
+      <w:tr>
+        <w:tc>
+          <w:tcPr>
+            <w:tcW w:w="2376" w:type="dxa"/>
+          </w:tcPr>
+          <w:p/>
+        </w:tc>
+        <w:tc>
+          <w:tcPr>
+            <w:tcW w:w="1200" w:type="dxa"/>
+          </w:tcPr>
+          <w:p>
+            <w:r>
               <w:t>4</w:t>
             </w:r>
+            <w:r>
+              <w:t>a</w:t>
+            </w:r>
           </w:p>
         </w:tc>
         <w:tc>
@@ -573,7 +777,51 @@
                 <w:sz w:val="20"/>
                 <w:szCs w:val="20"/>
               </w:rPr>
-              <w:t>System notifies the event has been added successfully</w:t>
+              <w:t xml:space="preserve">There is any error with the </w:t>
+            </w:r>
+            <w:r>
+              <w:rPr>
+                <w:sz w:val="20"/>
+                <w:szCs w:val="20"/>
+              </w:rPr>
+              <w:t>introduced data</w:t>
+            </w:r>
+          </w:p>
+          <w:p>
+            <w:pPr>
+              <w:rPr>
+                <w:sz w:val="20"/>
+                <w:szCs w:val="20"/>
+              </w:rPr>
+            </w:pPr>
+            <w:r>
+              <w:rPr>
+                <w:sz w:val="20"/>
+                <w:szCs w:val="20"/>
+              </w:rPr>
+              <w:t xml:space="preserve">    4</w:t>
+            </w:r>
+            <w:r>
+              <w:rPr>
+                <w:sz w:val="20"/>
+                <w:szCs w:val="20"/>
+              </w:rPr>
+              <w:t>a1. The system notify the error</w:t>
+            </w:r>
+          </w:p>
+          <w:p>
+            <w:pPr>
+              <w:rPr>
+                <w:sz w:val="20"/>
+                <w:szCs w:val="20"/>
+              </w:rPr>
+            </w:pPr>
+            <w:r>
+              <w:rPr>
+                <w:sz w:val="20"/>
+                <w:szCs w:val="20"/>
+              </w:rPr>
+              <w:t xml:space="preserve">    4a2. Continue by step 3</w:t>
             </w:r>
           </w:p>
         </w:tc>
@@ -591,7 +839,10 @@
           </w:tcPr>
           <w:p>
             <w:r>
-              <w:t>-</w:t>
+              <w:t>5</w:t>
+            </w:r>
+            <w:r>
+              <w:t>a</w:t>
             </w:r>
           </w:p>
         </w:tc>
@@ -611,133 +862,22 @@
                 <w:sz w:val="20"/>
                 <w:szCs w:val="20"/>
               </w:rPr>
-              <w:t>-</w:t>
-            </w:r>
-          </w:p>
-        </w:tc>
-      </w:tr>
-      <w:tr>
-        <w:tc>
-          <w:tcPr>
-            <w:tcW w:w="2376" w:type="dxa"/>
-          </w:tcPr>
-          <w:p>
-            <w:pPr>
-              <w:rPr>
-                <w:b/>
-              </w:rPr>
-            </w:pPr>
-            <w:r>
-              <w:rPr>
-                <w:b/>
-              </w:rPr>
-              <w:t>EXTENSIONS</w:t>
-            </w:r>
-          </w:p>
-        </w:tc>
-        <w:tc>
-          <w:tcPr>
-            <w:tcW w:w="1200" w:type="dxa"/>
-          </w:tcPr>
-          <w:p>
-            <w:pPr>
-              <w:rPr>
-                <w:b/>
-              </w:rPr>
-            </w:pPr>
-            <w:r>
-              <w:rPr>
-                <w:b/>
-              </w:rPr>
-              <w:t>Step</w:t>
-            </w:r>
-          </w:p>
-        </w:tc>
-        <w:tc>
-          <w:tcPr>
-            <w:tcW w:w="6313" w:type="dxa"/>
-          </w:tcPr>
-          <w:p>
-            <w:pPr>
-              <w:rPr>
-                <w:b/>
-              </w:rPr>
-            </w:pPr>
-            <w:r>
-              <w:rPr>
-                <w:b/>
-              </w:rPr>
-              <w:t>Branching Action</w:t>
-            </w:r>
-          </w:p>
-        </w:tc>
-      </w:tr>
-      <w:tr>
-        <w:tc>
-          <w:tcPr>
-            <w:tcW w:w="2376" w:type="dxa"/>
-          </w:tcPr>
-          <w:p/>
-        </w:tc>
-        <w:tc>
-          <w:tcPr>
-            <w:tcW w:w="1200" w:type="dxa"/>
-          </w:tcPr>
-          <w:p>
-            <w:r>
-              <w:t>2</w:t>
-            </w:r>
-            <w:r>
-              <w:t>a</w:t>
-            </w:r>
-          </w:p>
-        </w:tc>
-        <w:tc>
-          <w:tcPr>
-            <w:tcW w:w="6313" w:type="dxa"/>
-          </w:tcPr>
-          <w:p>
-            <w:pPr>
-              <w:rPr>
-                <w:sz w:val="20"/>
-                <w:szCs w:val="20"/>
-              </w:rPr>
-            </w:pPr>
-            <w:r>
-              <w:rPr>
-                <w:sz w:val="20"/>
-                <w:szCs w:val="20"/>
-              </w:rPr>
-              <w:t xml:space="preserve">There is any error with the </w:t>
-            </w:r>
-            <w:r>
-              <w:rPr>
-                <w:sz w:val="20"/>
-                <w:szCs w:val="20"/>
-              </w:rPr>
-              <w:t>introduced data</w:t>
-            </w:r>
-          </w:p>
-          <w:p>
-            <w:pPr>
-              <w:rPr>
-                <w:sz w:val="20"/>
-                <w:szCs w:val="20"/>
-              </w:rPr>
-            </w:pPr>
-            <w:r>
-              <w:rPr>
-                <w:sz w:val="20"/>
-                <w:szCs w:val="20"/>
-              </w:rPr>
-              <w:t xml:space="preserve">    </w:t>
-            </w:r>
-            <w:r>
-              <w:rPr>
-                <w:sz w:val="20"/>
-                <w:szCs w:val="20"/>
-              </w:rPr>
-              <w:t>2</w:t>
+              <w:t>Exists already an event with the same data.</w:t>
+            </w:r>
+          </w:p>
+          <w:p>
+            <w:pPr>
+              <w:rPr>
+                <w:sz w:val="20"/>
+                <w:szCs w:val="20"/>
+              </w:rPr>
+            </w:pPr>
+            <w:r>
+              <w:rPr>
+                <w:sz w:val="20"/>
+                <w:szCs w:val="20"/>
+              </w:rPr>
+              <w:t xml:space="preserve">    5</w:t>
             </w:r>
             <w:r>
               <w:rPr>
@@ -759,99 +899,7 @@
                 <w:sz w:val="20"/>
                 <w:szCs w:val="20"/>
               </w:rPr>
-              <w:t xml:space="preserve">    2</w:t>
-            </w:r>
-            <w:r>
-              <w:rPr>
-                <w:sz w:val="20"/>
-                <w:szCs w:val="20"/>
-              </w:rPr>
-              <w:t>a2. Continue by step 3</w:t>
-            </w:r>
-          </w:p>
-        </w:tc>
-      </w:tr>
-      <w:tr>
-        <w:tc>
-          <w:tcPr>
-            <w:tcW w:w="2376" w:type="dxa"/>
-          </w:tcPr>
-          <w:p/>
-        </w:tc>
-        <w:tc>
-          <w:tcPr>
-            <w:tcW w:w="1200" w:type="dxa"/>
-          </w:tcPr>
-          <w:p>
-            <w:r>
-              <w:t>3</w:t>
-            </w:r>
-            <w:r>
-              <w:t>a</w:t>
-            </w:r>
-          </w:p>
-        </w:tc>
-        <w:tc>
-          <w:tcPr>
-            <w:tcW w:w="6313" w:type="dxa"/>
-          </w:tcPr>
-          <w:p>
-            <w:pPr>
-              <w:rPr>
-                <w:sz w:val="20"/>
-                <w:szCs w:val="20"/>
-              </w:rPr>
-            </w:pPr>
-            <w:r>
-              <w:rPr>
-                <w:sz w:val="20"/>
-                <w:szCs w:val="20"/>
-              </w:rPr>
-              <w:t>Exists already an event with the same data.</w:t>
-            </w:r>
-          </w:p>
-          <w:p>
-            <w:pPr>
-              <w:rPr>
-                <w:sz w:val="20"/>
-                <w:szCs w:val="20"/>
-              </w:rPr>
-            </w:pPr>
-            <w:r>
-              <w:rPr>
-                <w:sz w:val="20"/>
-                <w:szCs w:val="20"/>
-              </w:rPr>
-              <w:t xml:space="preserve">    3</w:t>
-            </w:r>
-            <w:r>
-              <w:rPr>
-                <w:sz w:val="20"/>
-                <w:szCs w:val="20"/>
-              </w:rPr>
-              <w:t>a1. The system notify the error</w:t>
-            </w:r>
-          </w:p>
-          <w:p>
-            <w:pPr>
-              <w:rPr>
-                <w:sz w:val="20"/>
-                <w:szCs w:val="20"/>
-              </w:rPr>
-            </w:pPr>
-            <w:r>
-              <w:rPr>
-                <w:sz w:val="20"/>
-                <w:szCs w:val="20"/>
-              </w:rPr>
-              <w:t xml:space="preserve">    3</w:t>
-            </w:r>
-            <w:r>
-              <w:rPr>
-                <w:sz w:val="20"/>
-                <w:szCs w:val="20"/>
-              </w:rPr>
-              <w:t>a2. Continue by step 3</w:t>
+              <w:t xml:space="preserve">    5a2. Continue by step 3</w:t>
             </w:r>
           </w:p>
         </w:tc>

</xml_diff>

<commit_message>
Add Event Use Case Text (3.0)
-Specify that user has to select 'come back to main page'

New branch for the penultimate step (user selects to come back to main page) in order to reflect the possibility of pick teams for the event. (Use case 15: user picks teams for a particular event)
</commit_message>
<xml_diff>
--- a/use_cases/event/use_cases_text/add_event/Add Event Use Case Text.docx
+++ b/use_cases/event/use_cases_text/add_event/Add Event Use Case Text.docx
@@ -492,7 +492,37 @@
                 <w:sz w:val="20"/>
                 <w:szCs w:val="20"/>
               </w:rPr>
-              <w:t xml:space="preserve"> insert the data required (type, sex, age group, transport, date, </w:t>
+              <w:t xml:space="preserve"> insert</w:t>
+            </w:r>
+            <w:r>
+              <w:rPr>
+                <w:sz w:val="20"/>
+                <w:szCs w:val="20"/>
+              </w:rPr>
+              <w:t>s</w:t>
+            </w:r>
+            <w:r>
+              <w:rPr>
+                <w:sz w:val="20"/>
+                <w:szCs w:val="20"/>
+              </w:rPr>
+              <w:t xml:space="preserve"> the</w:t>
+            </w:r>
+            <w:r>
+              <w:rPr>
+                <w:sz w:val="20"/>
+                <w:szCs w:val="20"/>
+              </w:rPr>
+              <w:t xml:space="preserve"> </w:t>
+            </w:r>
+            <w:bookmarkStart w:id="0" w:name="_GoBack"/>
+            <w:bookmarkEnd w:id="0"/>
+            <w:r>
+              <w:rPr>
+                <w:sz w:val="20"/>
+                <w:szCs w:val="20"/>
+              </w:rPr>
+              <w:t xml:space="preserve">data required (type, sex, age group, transport, date, </w:t>
             </w:r>
             <w:proofErr w:type="spellStart"/>
             <w:r>
@@ -673,7 +703,44 @@
                 <w:szCs w:val="20"/>
               </w:rPr>
             </w:pPr>
-            <w:bookmarkStart w:id="0" w:name="_GoBack"/>
+            <w:r>
+              <w:rPr>
+                <w:sz w:val="20"/>
+                <w:szCs w:val="20"/>
+              </w:rPr>
+              <w:t>User selects come back to main page</w:t>
+            </w:r>
+          </w:p>
+        </w:tc>
+      </w:tr>
+      <w:tr>
+        <w:tc>
+          <w:tcPr>
+            <w:tcW w:w="2376" w:type="dxa"/>
+          </w:tcPr>
+          <w:p/>
+        </w:tc>
+        <w:tc>
+          <w:tcPr>
+            <w:tcW w:w="1200" w:type="dxa"/>
+          </w:tcPr>
+          <w:p>
+            <w:r>
+              <w:t>8</w:t>
+            </w:r>
+          </w:p>
+        </w:tc>
+        <w:tc>
+          <w:tcPr>
+            <w:tcW w:w="6313" w:type="dxa"/>
+          </w:tcPr>
+          <w:p>
+            <w:pPr>
+              <w:rPr>
+                <w:sz w:val="20"/>
+                <w:szCs w:val="20"/>
+              </w:rPr>
+            </w:pPr>
             <w:r>
               <w:rPr>
                 <w:sz w:val="20"/>
@@ -681,7 +748,6 @@
               </w:rPr>
               <w:t>System displays main page</w:t>
             </w:r>
-            <w:bookmarkEnd w:id="0"/>
           </w:p>
         </w:tc>
       </w:tr>
@@ -754,10 +820,7 @@
           </w:tcPr>
           <w:p>
             <w:r>
-              <w:t>4</w:t>
-            </w:r>
-            <w:r>
-              <w:t>a</w:t>
+              <w:t>4a</w:t>
             </w:r>
           </w:p>
         </w:tc>
@@ -777,36 +840,22 @@
                 <w:sz w:val="20"/>
                 <w:szCs w:val="20"/>
               </w:rPr>
-              <w:t xml:space="preserve">There is any error with the </w:t>
-            </w:r>
-            <w:r>
-              <w:rPr>
-                <w:sz w:val="20"/>
-                <w:szCs w:val="20"/>
-              </w:rPr>
-              <w:t>introduced data</w:t>
-            </w:r>
-          </w:p>
-          <w:p>
-            <w:pPr>
-              <w:rPr>
-                <w:sz w:val="20"/>
-                <w:szCs w:val="20"/>
-              </w:rPr>
-            </w:pPr>
-            <w:r>
-              <w:rPr>
-                <w:sz w:val="20"/>
-                <w:szCs w:val="20"/>
-              </w:rPr>
-              <w:t xml:space="preserve">    4</w:t>
-            </w:r>
-            <w:r>
-              <w:rPr>
-                <w:sz w:val="20"/>
-                <w:szCs w:val="20"/>
-              </w:rPr>
-              <w:t>a1. The system notify the error</w:t>
+              <w:t>There is any error with the introduced data</w:t>
+            </w:r>
+          </w:p>
+          <w:p>
+            <w:pPr>
+              <w:rPr>
+                <w:sz w:val="20"/>
+                <w:szCs w:val="20"/>
+              </w:rPr>
+            </w:pPr>
+            <w:r>
+              <w:rPr>
+                <w:sz w:val="20"/>
+                <w:szCs w:val="20"/>
+              </w:rPr>
+              <w:t xml:space="preserve">    4a1. The system notify the error</w:t>
             </w:r>
           </w:p>
           <w:p>
@@ -839,10 +888,7 @@
           </w:tcPr>
           <w:p>
             <w:r>
-              <w:t>5</w:t>
-            </w:r>
-            <w:r>
-              <w:t>a</w:t>
+              <w:t>5a</w:t>
             </w:r>
           </w:p>
         </w:tc>
@@ -877,14 +923,7 @@
                 <w:sz w:val="20"/>
                 <w:szCs w:val="20"/>
               </w:rPr>
-              <w:t xml:space="preserve">    5</w:t>
-            </w:r>
-            <w:r>
-              <w:rPr>
-                <w:sz w:val="20"/>
-                <w:szCs w:val="20"/>
-              </w:rPr>
-              <w:t>a1. The system notify the error</w:t>
+              <w:t xml:space="preserve">    5a1. The system notify the error</w:t>
             </w:r>
           </w:p>
           <w:p>
@@ -900,6 +939,80 @@
                 <w:szCs w:val="20"/>
               </w:rPr>
               <w:t xml:space="preserve">    5a2. Continue by step 3</w:t>
+            </w:r>
+          </w:p>
+        </w:tc>
+      </w:tr>
+      <w:tr>
+        <w:tc>
+          <w:tcPr>
+            <w:tcW w:w="2376" w:type="dxa"/>
+          </w:tcPr>
+          <w:p/>
+        </w:tc>
+        <w:tc>
+          <w:tcPr>
+            <w:tcW w:w="1200" w:type="dxa"/>
+          </w:tcPr>
+          <w:p>
+            <w:r>
+              <w:t>7a</w:t>
+            </w:r>
+          </w:p>
+        </w:tc>
+        <w:tc>
+          <w:tcPr>
+            <w:tcW w:w="6313" w:type="dxa"/>
+          </w:tcPr>
+          <w:p>
+            <w:pPr>
+              <w:rPr>
+                <w:sz w:val="20"/>
+                <w:szCs w:val="20"/>
+              </w:rPr>
+            </w:pPr>
+            <w:r>
+              <w:rPr>
+                <w:sz w:val="20"/>
+                <w:szCs w:val="20"/>
+              </w:rPr>
+              <w:t>User selects pick teams</w:t>
+            </w:r>
+          </w:p>
+          <w:p>
+            <w:pPr>
+              <w:rPr>
+                <w:sz w:val="20"/>
+                <w:szCs w:val="20"/>
+              </w:rPr>
+            </w:pPr>
+            <w:r>
+              <w:rPr>
+                <w:sz w:val="20"/>
+                <w:szCs w:val="20"/>
+              </w:rPr>
+              <w:t xml:space="preserve">    7a1. USE CASE 15</w:t>
+            </w:r>
+            <w:r>
+              <w:rPr>
+                <w:sz w:val="20"/>
+                <w:szCs w:val="20"/>
+              </w:rPr>
+              <w:t xml:space="preserve"> (User </w:t>
+            </w:r>
+            <w:r>
+              <w:rPr>
+                <w:sz w:val="20"/>
+                <w:szCs w:val="20"/>
+              </w:rPr>
+              <w:t>picks teams for a particular event</w:t>
+            </w:r>
+            <w:r>
+              <w:rPr>
+                <w:sz w:val="20"/>
+                <w:szCs w:val="20"/>
+              </w:rPr>
+              <w:t>)</w:t>
             </w:r>
           </w:p>
         </w:tc>

</xml_diff>